<commit_message>
updated document and output file
</commit_message>
<xml_diff>
--- a/Assignment09_WriteUp.docx
+++ b/Assignment09_WriteUp.docx
@@ -70,31 +70,15 @@
           <w:rFonts w:cs="Times New Roman"/>
         </w:rPr>
       </w:pPr>
-      <w:r>
-        <w:rPr>
-          <w:rStyle w:val="Hyperlink"/>
-          <w:rFonts w:cs="Times New Roman"/>
-        </w:rPr>
-        <w:t>&lt;</w:t>
-      </w:r>
-      <w:proofErr w:type="spellStart"/>
-      <w:proofErr w:type="gramStart"/>
-      <w:r>
-        <w:rPr>
-          <w:rStyle w:val="Hyperlink"/>
-          <w:rFonts w:cs="Times New Roman"/>
-        </w:rPr>
-        <w:t>github</w:t>
-      </w:r>
-      <w:proofErr w:type="spellEnd"/>
-      <w:proofErr w:type="gramEnd"/>
-      <w:r>
-        <w:rPr>
-          <w:rStyle w:val="Hyperlink"/>
-          <w:rFonts w:cs="Times New Roman"/>
-        </w:rPr>
-        <w:t xml:space="preserve"> link&gt;</w:t>
-      </w:r>
+      <w:hyperlink r:id="rId6" w:history="1">
+        <w:r>
+          <w:rPr>
+            <w:rStyle w:val="Hyperlink"/>
+            <w:rFonts w:cs="Times New Roman"/>
+          </w:rPr>
+          <w:t>https://github.com/RFear/IntroToProg-Python-Mod09</w:t>
+        </w:r>
+      </w:hyperlink>
     </w:p>
     <w:p>
       <w:pPr>
@@ -123,118 +107,70 @@
     </w:p>
     <w:p>
       <w:r>
-        <w:rPr>
-          <w:highlight w:val="red"/>
-        </w:rPr>
         <w:t xml:space="preserve">This document will discuss how </w:t>
       </w:r>
       <w:r>
-        <w:rPr>
-          <w:highlight w:val="red"/>
-        </w:rPr>
         <w:t xml:space="preserve">to </w:t>
       </w:r>
       <w:r>
-        <w:rPr>
-          <w:highlight w:val="red"/>
-        </w:rPr>
         <w:t>recursively display an option menu for the user to navigate.  The user will be able to repeatedly</w:t>
       </w:r>
       <w:r>
-        <w:rPr>
-          <w:highlight w:val="red"/>
-        </w:rPr>
         <w:t xml:space="preserve"> </w:t>
       </w:r>
       <w:r>
-        <w:rPr>
-          <w:highlight w:val="red"/>
-        </w:rPr>
         <w:t>show the current data</w:t>
       </w:r>
       <w:r>
-        <w:rPr>
-          <w:highlight w:val="red"/>
-        </w:rPr>
         <w:t xml:space="preserve">, </w:t>
       </w:r>
       <w:r>
-        <w:rPr>
-          <w:highlight w:val="red"/>
-        </w:rPr>
         <w:t>add new data, and save</w:t>
       </w:r>
       <w:r>
-        <w:rPr>
-          <w:highlight w:val="red"/>
-        </w:rPr>
         <w:t xml:space="preserve"> data </w:t>
       </w:r>
       <w:r>
-        <w:rPr>
-          <w:highlight w:val="red"/>
-        </w:rPr>
         <w:t xml:space="preserve">to </w:t>
       </w:r>
       <w:r>
-        <w:rPr>
-          <w:highlight w:val="red"/>
-        </w:rPr>
         <w:t>a text file</w:t>
       </w:r>
       <w:r>
-        <w:rPr>
-          <w:highlight w:val="red"/>
-        </w:rPr>
         <w:t xml:space="preserve">. </w:t>
       </w:r>
       <w:r>
-        <w:rPr>
-          <w:highlight w:val="red"/>
-        </w:rPr>
         <w:t xml:space="preserve"> The</w:t>
       </w:r>
       <w:r>
-        <w:rPr>
-          <w:highlight w:val="red"/>
-        </w:rPr>
         <w:t xml:space="preserve"> program</w:t>
       </w:r>
       <w:r>
-        <w:rPr>
-          <w:highlight w:val="red"/>
-        </w:rPr>
         <w:t>ming</w:t>
       </w:r>
       <w:r>
-        <w:rPr>
-          <w:highlight w:val="red"/>
-        </w:rPr>
         <w:t xml:space="preserve"> example in this document </w:t>
       </w:r>
       <w:r>
-        <w:rPr>
-          <w:highlight w:val="red"/>
-        </w:rPr>
         <w:t xml:space="preserve">introduces </w:t>
       </w:r>
       <w:r>
-        <w:rPr>
-          <w:highlight w:val="red"/>
-        </w:rPr>
-        <w:t xml:space="preserve">a new concept of creating our own class objects. </w:t>
-      </w:r>
-      <w:r>
-        <w:rPr>
-          <w:highlight w:val="red"/>
-        </w:rPr>
+        <w:t xml:space="preserve">a new concept of creating </w:t>
+      </w:r>
+      <w:r>
+        <w:t>modules to handle different aspects of the program</w:t>
+      </w:r>
+      <w:r>
+        <w:t xml:space="preserve">. </w:t>
+      </w:r>
+      <w:r>
         <w:t xml:space="preserve"> Th</w:t>
       </w:r>
       <w:r>
-        <w:rPr>
-          <w:highlight w:val="red"/>
-        </w:rPr>
-        <w:t>is concept is fundamental to python programming and will allow the programmer to vastly expand their capabilities.</w:t>
+        <w:t xml:space="preserve">is concept is fundamental to python programming </w:t>
+      </w:r>
+      <w:r>
+        <w:t>and allows for more control when working with large project files.</w:t>
       </w:r>
     </w:p>
     <w:p>
@@ -247,178 +183,106 @@
     </w:p>
     <w:p>
       <w:r>
-        <w:rPr>
-          <w:highlight w:val="red"/>
-        </w:rPr>
         <w:t>The goal of this program is to load data, work with data, and save the data to a file.  The data to handle will be class objects.  The program must</w:t>
       </w:r>
       <w:r>
-        <w:rPr>
-          <w:highlight w:val="red"/>
-        </w:rPr>
         <w:t xml:space="preserve"> </w:t>
       </w:r>
       <w:r>
-        <w:rPr>
-          <w:highlight w:val="red"/>
-        </w:rPr>
         <w:t xml:space="preserve">first </w:t>
       </w:r>
       <w:r>
-        <w:rPr>
-          <w:highlight w:val="red"/>
-        </w:rPr>
         <w:t>read</w:t>
       </w:r>
       <w:r>
-        <w:rPr>
-          <w:highlight w:val="red"/>
-        </w:rPr>
-        <w:t xml:space="preserve"> in data from the text file ‘</w:t>
-      </w:r>
-      <w:r>
-        <w:rPr>
-          <w:highlight w:val="red"/>
-        </w:rPr>
-        <w:t>products</w:t>
-      </w:r>
-      <w:r>
-        <w:rPr>
-          <w:highlight w:val="red"/>
-        </w:rPr>
-        <w:t xml:space="preserve">.txt’.  Then the program must </w:t>
-      </w:r>
-      <w:r>
-        <w:rPr>
-          <w:highlight w:val="red"/>
-        </w:rPr>
+        <w:t xml:space="preserve"> in data from the text file </w:t>
+      </w:r>
+      <w:r>
+        <w:t>‘EmployeeData.txt”</w:t>
+      </w:r>
+      <w:r>
+        <w:t xml:space="preserve">.  Then the program must </w:t>
+      </w:r>
+      <w:r>
         <w:t xml:space="preserve">recursively print a menu of options to the user.  From </w:t>
       </w:r>
       <w:r>
-        <w:rPr>
-          <w:highlight w:val="red"/>
-        </w:rPr>
         <w:t>the displayed menu, the user selects an option then the program performs the selected op</w:t>
       </w:r>
       <w:r>
-        <w:rPr>
-          <w:highlight w:val="red"/>
-        </w:rPr>
         <w:t>eration.  The user can select</w:t>
       </w:r>
       <w:r>
-        <w:rPr>
-          <w:highlight w:val="red"/>
-        </w:rPr>
         <w:t xml:space="preserve"> from the following </w:t>
       </w:r>
       <w:r>
-        <w:rPr>
-          <w:highlight w:val="red"/>
-        </w:rPr>
-        <w:t>three</w:t>
-      </w:r>
-      <w:r>
-        <w:rPr>
-          <w:highlight w:val="red"/>
-        </w:rPr>
+        <w:t>four</w:t>
+      </w:r>
+      <w:r>
         <w:t xml:space="preserve"> options.  One, </w:t>
       </w:r>
       <w:r>
-        <w:rPr>
-          <w:highlight w:val="red"/>
-        </w:rPr>
         <w:t>show the current data.</w:t>
       </w:r>
       <w:r>
-        <w:rPr>
-          <w:highlight w:val="red"/>
-        </w:rPr>
         <w:t xml:space="preserve">  Two, </w:t>
       </w:r>
       <w:r>
-        <w:rPr>
-          <w:highlight w:val="red"/>
-        </w:rPr>
-        <w:t>add product and price data as objects</w:t>
-      </w:r>
-      <w:r>
-        <w:rPr>
-          <w:highlight w:val="red"/>
-        </w:rPr>
+        <w:t xml:space="preserve">add </w:t>
+      </w:r>
+      <w:r>
+        <w:t>employee ID, a first name, and a last name</w:t>
+      </w:r>
+      <w:r>
+        <w:t xml:space="preserve"> as objects</w:t>
+      </w:r>
+      <w:r>
         <w:t xml:space="preserve">.  </w:t>
       </w:r>
       <w:r>
-        <w:rPr>
-          <w:highlight w:val="red"/>
-        </w:rPr>
         <w:t>Three</w:t>
       </w:r>
       <w:r>
-        <w:rPr>
-          <w:highlight w:val="red"/>
-        </w:rPr>
-        <w:t>, save the data to a file which also exits the program</w:t>
-      </w:r>
-      <w:r>
-        <w:rPr>
-          <w:highlight w:val="red"/>
-        </w:rPr>
-        <w:t xml:space="preserve">.  </w:t>
-      </w:r>
-      <w:r>
-        <w:rPr>
-          <w:highlight w:val="red"/>
-        </w:rPr>
+        <w:t>, save the data to a file</w:t>
+      </w:r>
+      <w:r>
+        <w:t>.</w:t>
+      </w:r>
+      <w:r>
+        <w:t xml:space="preserve">  Four, exit the program.</w:t>
+      </w:r>
+      <w:r>
+        <w:t xml:space="preserve">  </w:t>
+      </w:r>
+      <w:r>
         <w:t>T</w:t>
       </w:r>
       <w:r>
-        <w:rPr>
-          <w:highlight w:val="red"/>
-        </w:rPr>
         <w:t>he menu system</w:t>
       </w:r>
       <w:r>
-        <w:rPr>
-          <w:highlight w:val="red"/>
-        </w:rPr>
         <w:t xml:space="preserve"> </w:t>
       </w:r>
       <w:r>
-        <w:rPr>
-          <w:highlight w:val="red"/>
-        </w:rPr>
         <w:t>is</w:t>
       </w:r>
       <w:r>
-        <w:rPr>
-          <w:highlight w:val="red"/>
-        </w:rPr>
         <w:t xml:space="preserve"> recursively printed to the screen </w:t>
       </w:r>
       <w:r>
-        <w:rPr>
-          <w:highlight w:val="red"/>
-        </w:rPr>
         <w:t>after each menu option execution</w:t>
       </w:r>
       <w:r>
-        <w:rPr>
-          <w:highlight w:val="red"/>
-        </w:rPr>
         <w:t xml:space="preserve">.  Only when option </w:t>
       </w:r>
       <w:r>
-        <w:rPr>
-          <w:highlight w:val="red"/>
-        </w:rPr>
-        <w:t>three</w:t>
-      </w:r>
-      <w:r>
-        <w:rPr>
-          <w:highlight w:val="red"/>
-        </w:rPr>
-        <w:t xml:space="preserve"> is selected will the program stop executing.</w:t>
+        <w:t>four</w:t>
+      </w:r>
+      <w:r>
+        <w:t xml:space="preserve"> is selected </w:t>
+      </w:r>
+      <w:r>
+        <w:t>will the program stop executing and exit.</w:t>
       </w:r>
     </w:p>
     <w:p>
@@ -428,204 +292,22 @@
       <w:r>
         <w:t>Data</w:t>
       </w:r>
-    </w:p>
-    <w:p>
-      <w:pPr>
-        <w:pStyle w:val="Heading1"/>
-      </w:pPr>
-      <w:r>
-        <w:t>Processing</w:t>
-      </w:r>
-    </w:p>
-    <w:p>
-      <w:pPr>
-        <w:pStyle w:val="Heading2"/>
-      </w:pPr>
-      <w:r>
-        <w:t>Read Data</w:t>
-      </w:r>
-    </w:p>
-    <w:p>
-      <w:pPr>
-        <w:pStyle w:val="Heading2"/>
-      </w:pPr>
-      <w:r>
-        <w:t>Save Data</w:t>
-      </w:r>
-    </w:p>
-    <w:p>
-      <w:pPr>
-        <w:pStyle w:val="Heading2"/>
-      </w:pPr>
-      <w:r>
-        <w:t>Add Data</w:t>
-      </w:r>
-    </w:p>
-    <w:p>
-      <w:pPr>
-        <w:pStyle w:val="Heading1"/>
-      </w:pPr>
-      <w:proofErr w:type="spellStart"/>
-      <w:r>
-        <w:t>Input/Output</w:t>
-      </w:r>
-      <w:proofErr w:type="spellEnd"/>
-    </w:p>
-    <w:p>
-      <w:pPr>
-        <w:pStyle w:val="Heading2"/>
-      </w:pPr>
-      <w:r>
-        <w:t>Print Menu</w:t>
-      </w:r>
-    </w:p>
-    <w:p>
-      <w:pPr>
-        <w:pStyle w:val="Heading2"/>
-      </w:pPr>
-      <w:r>
-        <w:t>Input Menu Choice</w:t>
-      </w:r>
-    </w:p>
-    <w:p>
-      <w:pPr>
-        <w:pStyle w:val="Heading2"/>
-      </w:pPr>
-      <w:r>
-        <w:t>Input Yes No Choice</w:t>
-      </w:r>
-    </w:p>
-    <w:p>
-      <w:pPr>
-        <w:pStyle w:val="Heading2"/>
-      </w:pPr>
-      <w:r>
-        <w:t>Print Current Data</w:t>
-      </w:r>
-    </w:p>
-    <w:p>
-      <w:pPr>
-        <w:pStyle w:val="Heading1"/>
-      </w:pPr>
-      <w:r>
-        <w:t>Main Body of Script</w:t>
-      </w:r>
-    </w:p>
-    <w:p>
-      <w:pPr>
-        <w:pStyle w:val="Heading2"/>
-      </w:pPr>
-      <w:r>
-        <w:t xml:space="preserve">Load and Display </w:t>
-      </w:r>
-      <w:r>
-        <w:t>Menu</w:t>
-      </w:r>
-    </w:p>
-    <w:p>
-      <w:pPr>
-        <w:pStyle w:val="Caption"/>
-      </w:pPr>
-    </w:p>
-    <w:p>
-      <w:pPr>
-        <w:pStyle w:val="Heading2"/>
-      </w:pPr>
-      <w:r>
-        <w:lastRenderedPageBreak/>
-        <w:t xml:space="preserve">Menu Option 1 – </w:t>
-      </w:r>
-      <w:r>
-        <w:t>Show Current Data</w:t>
-      </w:r>
-    </w:p>
-    <w:p>
-      <w:pPr>
-        <w:pStyle w:val="Heading2"/>
-      </w:pPr>
-      <w:r>
-        <w:t xml:space="preserve">Menu Option 2 – </w:t>
-      </w:r>
-      <w:r>
-        <w:t>Add Product and Price</w:t>
-      </w:r>
-    </w:p>
-    <w:p>
-      <w:pPr>
-        <w:pStyle w:val="Heading2"/>
-      </w:pPr>
-      <w:r>
-        <w:t>Menu Option 3 – Save Data to File</w:t>
-      </w:r>
-      <w:r>
-        <w:t xml:space="preserve"> and Exit</w:t>
-      </w:r>
-    </w:p>
-    <w:p>
-      <w:pPr>
-        <w:pStyle w:val="Heading2"/>
-      </w:pPr>
-      <w:r>
-        <w:t>Invalid Option</w:t>
-      </w:r>
-    </w:p>
-    <w:p>
-      <w:pPr>
-        <w:pStyle w:val="Heading1"/>
-      </w:pPr>
-      <w:r>
-        <w:t>Code Testing</w:t>
-      </w:r>
-    </w:p>
-    <w:p>
-      <w:r>
-        <w:t>The code was tested both in the PyCharm environment and the Command Window</w:t>
-      </w:r>
-      <w:r>
-        <w:t xml:space="preserve"> (CMD)</w:t>
-      </w:r>
-      <w:r>
-        <w:t xml:space="preserve">.  See the </w:t>
-      </w:r>
-      <w:r>
-        <w:t>respective sections for example of code execution.</w:t>
-      </w:r>
-    </w:p>
-    <w:p>
-      <w:pPr>
-        <w:pStyle w:val="Heading2"/>
-      </w:pPr>
-      <w:r>
-        <w:t>PyCharm</w:t>
-      </w:r>
-    </w:p>
-    <w:p>
-      <w:r>
-        <w:t>The PyCharm execution of ‘</w:t>
-      </w:r>
-      <w:r>
-        <w:t>Assignment0</w:t>
-      </w:r>
-      <w:r>
-        <w:t>8</w:t>
-      </w:r>
-      <w:r>
-        <w:t xml:space="preserve">.py’ </w:t>
-      </w:r>
-      <w:r>
-        <w:t>is shown in</w:t>
-      </w:r>
-      <w:r>
-        <w:t xml:space="preserve"> </w:t>
+      <w:r>
+        <w:t xml:space="preserve"> Classes</w:t>
+      </w:r>
+      <w:r>
+        <w:t xml:space="preserve"> Module</w:t>
+      </w:r>
+    </w:p>
+    <w:p>
+      <w:r>
+        <w:t xml:space="preserve">The DataClasses.py module contains two classes, Person and Employee.  The Employee class inherits the Person class.  The Person class is shown in </w:t>
       </w:r>
       <w:r>
         <w:fldChar w:fldCharType="begin"/>
       </w:r>
       <w:r>
-        <w:instrText xml:space="preserve"> REF _Ref89799842 \h </w:instrText>
-      </w:r>
-      <w:r>
-        <w:instrText xml:space="preserve"> \* MERGEFORMAT </w:instrText>
+        <w:instrText xml:space="preserve"> REF _Ref90307479 \h </w:instrText>
       </w:r>
       <w:r>
         <w:fldChar w:fldCharType="separate"/>
@@ -637,52 +319,19 @@
         <w:rPr>
           <w:noProof/>
         </w:rPr>
-        <w:t>15</w:t>
+        <w:t>1</w:t>
       </w:r>
       <w:r>
         <w:fldChar w:fldCharType="end"/>
       </w:r>
       <w:r>
+        <w:t xml:space="preserve">, note the document string is hidden for clarity.  The Employee class is shown in </w:t>
+      </w:r>
+      <w:r>
         <w:fldChar w:fldCharType="begin"/>
       </w:r>
       <w:r>
-        <w:instrText xml:space="preserve"> REF _Ref88591495 \h </w:instrText>
-      </w:r>
-      <w:r>
-        <w:instrText xml:space="preserve"> \* MERGEFORMAT </w:instrText>
-      </w:r>
-      <w:r>
-        <w:fldChar w:fldCharType="end"/>
-      </w:r>
-      <w:r>
-        <w:t>.  The text file</w:t>
-      </w:r>
-      <w:r>
-        <w:t xml:space="preserve"> ‘</w:t>
-      </w:r>
-      <w:r>
-        <w:t>products</w:t>
-      </w:r>
-      <w:r>
-        <w:t xml:space="preserve">.txt’ </w:t>
-      </w:r>
-      <w:r>
-        <w:t xml:space="preserve">before and after code execution </w:t>
-      </w:r>
-      <w:r>
-        <w:t>are shown in</w:t>
-      </w:r>
-      <w:r>
-        <w:t xml:space="preserve"> </w:t>
-      </w:r>
-      <w:r>
-        <w:fldChar w:fldCharType="begin"/>
-      </w:r>
-      <w:r>
-        <w:instrText xml:space="preserve"> REF _Ref89799849 \h </w:instrText>
-      </w:r>
-      <w:r>
-        <w:instrText xml:space="preserve"> \* MERGEFORMAT </w:instrText>
+        <w:instrText xml:space="preserve"> REF _Ref90307485 \h </w:instrText>
       </w:r>
       <w:r>
         <w:fldChar w:fldCharType="separate"/>
@@ -694,80 +343,227 @@
         <w:rPr>
           <w:noProof/>
         </w:rPr>
-        <w:t>16</w:t>
+        <w:t>2</w:t>
       </w:r>
       <w:r>
         <w:fldChar w:fldCharType="end"/>
       </w:r>
       <w:r>
+        <w:t xml:space="preserve"> and the document string is also hidden for clarity.</w:t>
+      </w:r>
+    </w:p>
+    <w:p>
+      <w:r>
+        <w:t xml:space="preserve">The Person Class has two attributes, </w:t>
+      </w:r>
+      <w:proofErr w:type="spellStart"/>
+      <w:r>
+        <w:t>first_name</w:t>
+      </w:r>
+      <w:proofErr w:type="spellEnd"/>
+      <w:r>
+        <w:t xml:space="preserve"> and </w:t>
+      </w:r>
+      <w:proofErr w:type="spellStart"/>
+      <w:r>
+        <w:t>last_name</w:t>
+      </w:r>
+      <w:proofErr w:type="spellEnd"/>
+      <w:r>
+        <w:t>.  The property definition does not allow for numbers, so if a name is trying to be defined as an integer an exception is raised and the user will have to enter data in the correct format.</w:t>
+      </w:r>
+    </w:p>
+    <w:p>
+      <w:r>
+        <w:t xml:space="preserve">The Employee Class has three attributes, two </w:t>
+      </w:r>
+      <w:r>
+        <w:t xml:space="preserve">of </w:t>
+      </w:r>
+      <w:r>
+        <w:t xml:space="preserve">which are inherited from the Person class.  The </w:t>
+      </w:r>
+      <w:proofErr w:type="spellStart"/>
+      <w:r>
+        <w:t>employee_id</w:t>
+      </w:r>
+      <w:proofErr w:type="spellEnd"/>
+      <w:r>
+        <w:t xml:space="preserve"> attribute is unique to this class.  The property definition of the employee ID checks to see that </w:t>
+      </w:r>
+      <w:r>
+        <w:t>if an integer has been entered, if not an exception will be raised.  In the main program, discussed later, a try/except block checks if an employee ID is already in use or not.  If the employee ID is a string or the employee ID is already in use, then the user will have to reenter the data again.</w:t>
+      </w:r>
+    </w:p>
+    <w:p>
+      <w:pPr>
+        <w:keepNext/>
+      </w:pPr>
+      <w:r>
+        <w:lastRenderedPageBreak/>
+        <w:drawing>
+          <wp:inline distT="0" distB="0" distL="0" distR="0" wp14:anchorId="224D64D1" wp14:editId="7C9A19FC">
+            <wp:extent cx="4679085" cy="6408975"/>
+            <wp:effectExtent l="0" t="0" r="7620" b="0"/>
+            <wp:docPr id="1" name="Picture 1"/>
+            <wp:cNvGraphicFramePr>
+              <a:graphicFrameLocks xmlns:a="http://schemas.openxmlformats.org/drawingml/2006/main" noChangeAspect="1"/>
+            </wp:cNvGraphicFramePr>
+            <a:graphic xmlns:a="http://schemas.openxmlformats.org/drawingml/2006/main">
+              <a:graphicData uri="http://schemas.openxmlformats.org/drawingml/2006/picture">
+                <pic:pic xmlns:pic="http://schemas.openxmlformats.org/drawingml/2006/picture">
+                  <pic:nvPicPr>
+                    <pic:cNvPr id="1" name=""/>
+                    <pic:cNvPicPr/>
+                  </pic:nvPicPr>
+                  <pic:blipFill>
+                    <a:blip r:embed="rId7"/>
+                    <a:stretch>
+                      <a:fillRect/>
+                    </a:stretch>
+                  </pic:blipFill>
+                  <pic:spPr>
+                    <a:xfrm>
+                      <a:off x="0" y="0"/>
+                      <a:ext cx="4679085" cy="6408975"/>
+                    </a:xfrm>
+                    <a:prstGeom prst="rect">
+                      <a:avLst/>
+                    </a:prstGeom>
+                  </pic:spPr>
+                </pic:pic>
+              </a:graphicData>
+            </a:graphic>
+          </wp:inline>
+        </w:drawing>
+      </w:r>
+    </w:p>
+    <w:p>
+      <w:pPr>
+        <w:pStyle w:val="Caption"/>
+      </w:pPr>
+      <w:bookmarkStart w:id="0" w:name="_Ref90307479"/>
+      <w:r>
+        <w:t xml:space="preserve">Figure </w:t>
+      </w:r>
+      <w:fldSimple w:instr=" SEQ Figure \* ARABIC ">
+        <w:r>
+          <w:rPr>
+            <w:noProof/>
+          </w:rPr>
+          <w:t>1</w:t>
+        </w:r>
+      </w:fldSimple>
+      <w:bookmarkEnd w:id="0"/>
+      <w:r>
+        <w:t>: Person Class</w:t>
+      </w:r>
+    </w:p>
+    <w:p>
+      <w:pPr>
+        <w:keepNext/>
+      </w:pPr>
+      <w:r>
+        <w:lastRenderedPageBreak/>
+        <w:drawing>
+          <wp:inline distT="0" distB="0" distL="0" distR="0" wp14:anchorId="47A33BEE" wp14:editId="5D6B597B">
+            <wp:extent cx="4625741" cy="5441152"/>
+            <wp:effectExtent l="0" t="0" r="3810" b="7620"/>
+            <wp:docPr id="2" name="Picture 2"/>
+            <wp:cNvGraphicFramePr>
+              <a:graphicFrameLocks xmlns:a="http://schemas.openxmlformats.org/drawingml/2006/main" noChangeAspect="1"/>
+            </wp:cNvGraphicFramePr>
+            <a:graphic xmlns:a="http://schemas.openxmlformats.org/drawingml/2006/main">
+              <a:graphicData uri="http://schemas.openxmlformats.org/drawingml/2006/picture">
+                <pic:pic xmlns:pic="http://schemas.openxmlformats.org/drawingml/2006/picture">
+                  <pic:nvPicPr>
+                    <pic:cNvPr id="1" name=""/>
+                    <pic:cNvPicPr/>
+                  </pic:nvPicPr>
+                  <pic:blipFill>
+                    <a:blip r:embed="rId8"/>
+                    <a:stretch>
+                      <a:fillRect/>
+                    </a:stretch>
+                  </pic:blipFill>
+                  <pic:spPr>
+                    <a:xfrm>
+                      <a:off x="0" y="0"/>
+                      <a:ext cx="4625741" cy="5441152"/>
+                    </a:xfrm>
+                    <a:prstGeom prst="rect">
+                      <a:avLst/>
+                    </a:prstGeom>
+                  </pic:spPr>
+                </pic:pic>
+              </a:graphicData>
+            </a:graphic>
+          </wp:inline>
+        </w:drawing>
+      </w:r>
+    </w:p>
+    <w:p>
+      <w:pPr>
+        <w:pStyle w:val="Caption"/>
+      </w:pPr>
+      <w:bookmarkStart w:id="1" w:name="_Ref90307485"/>
+      <w:r>
+        <w:t xml:space="preserve">Figure </w:t>
+      </w:r>
+      <w:fldSimple w:instr=" SEQ Figure \* ARABIC ">
+        <w:r>
+          <w:rPr>
+            <w:noProof/>
+          </w:rPr>
+          <w:t>2</w:t>
+        </w:r>
+      </w:fldSimple>
+      <w:bookmarkEnd w:id="1"/>
+      <w:r>
+        <w:t>: Employee Class</w:t>
+      </w:r>
+    </w:p>
+    <w:p>
+      <w:pPr>
+        <w:pStyle w:val="Heading1"/>
+      </w:pPr>
+      <w:proofErr w:type="spellStart"/>
+      <w:r>
+        <w:t>Processing</w:t>
+      </w:r>
+      <w:r>
+        <w:t>Classes</w:t>
+      </w:r>
+      <w:proofErr w:type="spellEnd"/>
+      <w:r>
+        <w:t xml:space="preserve"> Module</w:t>
+      </w:r>
+    </w:p>
+    <w:p>
+      <w:r>
+        <w:t xml:space="preserve">The ProcessingClasses.py contains two static methods, </w:t>
+      </w:r>
+      <w:proofErr w:type="spellStart"/>
+      <w:r>
+        <w:t>save_data_to_file</w:t>
+      </w:r>
+      <w:proofErr w:type="spellEnd"/>
+      <w:r>
+        <w:t xml:space="preserve"> and </w:t>
+      </w:r>
+      <w:proofErr w:type="spellStart"/>
+      <w:r>
+        <w:t>read_data_from_file</w:t>
+      </w:r>
+      <w:proofErr w:type="spellEnd"/>
+      <w:r>
+        <w:t xml:space="preserve">.  The entire module is shown in </w:t>
+      </w:r>
+      <w:r>
         <w:fldChar w:fldCharType="begin"/>
       </w:r>
       <w:r>
-        <w:instrText xml:space="preserve"> REF _Ref88591499 \h </w:instrText>
-      </w:r>
-      <w:r>
-        <w:instrText xml:space="preserve"> \* MERGEFORMAT </w:instrText>
-      </w:r>
-      <w:r>
-        <w:fldChar w:fldCharType="end"/>
-      </w:r>
-      <w:r>
-        <w:t>.</w:t>
-      </w:r>
-      <w:r>
-        <w:t xml:space="preserve">  Note the data read into and out of the program are saved in </w:t>
-      </w:r>
-      <w:r>
-        <w:t>products</w:t>
-      </w:r>
-      <w:r>
-        <w:t xml:space="preserve">.txt, I renamed the files </w:t>
-      </w:r>
-      <w:r>
-        <w:t>products</w:t>
-      </w:r>
-      <w:r>
-        <w:t xml:space="preserve">_before.txt and </w:t>
-      </w:r>
-      <w:r>
-        <w:t>products</w:t>
-      </w:r>
-      <w:r>
-        <w:t>_afterPyCharm.txt for comparison purposes only.</w:t>
-      </w:r>
-    </w:p>
-    <w:p>
-      <w:pPr>
-        <w:pStyle w:val="Heading2"/>
-      </w:pPr>
-      <w:r>
-        <w:t>Command Window</w:t>
-      </w:r>
-    </w:p>
-    <w:p>
-      <w:r>
-        <w:t>The Command Window</w:t>
-      </w:r>
-      <w:r>
-        <w:t xml:space="preserve"> execution of ‘Assignment0</w:t>
-      </w:r>
-      <w:r>
-        <w:t>8</w:t>
-      </w:r>
-      <w:r>
-        <w:t>.py’ is shown in</w:t>
-      </w:r>
-      <w:r>
-        <w:t xml:space="preserve"> </w:t>
-      </w:r>
-      <w:r>
-        <w:fldChar w:fldCharType="begin"/>
-      </w:r>
-      <w:r>
-        <w:instrText xml:space="preserve"> REF _Ref89800136 \h </w:instrText>
-      </w:r>
-      <w:r>
-        <w:instrText xml:space="preserve"> \* MERGEFORMAT </w:instrText>
+        <w:instrText xml:space="preserve"> REF _Ref90307642 \h </w:instrText>
       </w:r>
       <w:r>
         <w:fldChar w:fldCharType="separate"/>
@@ -779,31 +575,147 @@
         <w:rPr>
           <w:noProof/>
         </w:rPr>
-        <w:t>17</w:t>
+        <w:t>3</w:t>
       </w:r>
       <w:r>
         <w:fldChar w:fldCharType="end"/>
       </w:r>
       <w:r>
-        <w:t>.  The text file ‘</w:t>
-      </w:r>
-      <w:r>
-        <w:t>products</w:t>
-      </w:r>
-      <w:r>
-        <w:t>.txt’ before and after code execution are shown in</w:t>
-      </w:r>
-      <w:r>
-        <w:t xml:space="preserve"> </w:t>
+        <w:t xml:space="preserve"> with document strings hidden for clarity.  The </w:t>
+      </w:r>
+      <w:proofErr w:type="spellStart"/>
+      <w:r>
+        <w:t>read_data_to_file</w:t>
+      </w:r>
+      <w:proofErr w:type="spellEnd"/>
+      <w:r>
+        <w:t xml:space="preserve"> method is used to read data into the program when the main program initially runs.  The </w:t>
+      </w:r>
+      <w:proofErr w:type="spellStart"/>
+      <w:r>
+        <w:t>save_data_to_file</w:t>
+      </w:r>
+      <w:proofErr w:type="spellEnd"/>
+      <w:r>
+        <w:t xml:space="preserve"> method is used when the user selects menu option 3 and decides to save the data to a file.</w:t>
+      </w:r>
+    </w:p>
+    <w:p>
+      <w:pPr>
+        <w:keepNext/>
+      </w:pPr>
+      <w:r>
+        <w:lastRenderedPageBreak/>
+        <w:drawing>
+          <wp:inline distT="0" distB="0" distL="0" distR="0" wp14:anchorId="427ADDEE" wp14:editId="7C71D7CD">
+            <wp:extent cx="5342083" cy="5509737"/>
+            <wp:effectExtent l="0" t="0" r="0" b="0"/>
+            <wp:docPr id="3" name="Picture 3"/>
+            <wp:cNvGraphicFramePr>
+              <a:graphicFrameLocks xmlns:a="http://schemas.openxmlformats.org/drawingml/2006/main" noChangeAspect="1"/>
+            </wp:cNvGraphicFramePr>
+            <a:graphic xmlns:a="http://schemas.openxmlformats.org/drawingml/2006/main">
+              <a:graphicData uri="http://schemas.openxmlformats.org/drawingml/2006/picture">
+                <pic:pic xmlns:pic="http://schemas.openxmlformats.org/drawingml/2006/picture">
+                  <pic:nvPicPr>
+                    <pic:cNvPr id="1" name=""/>
+                    <pic:cNvPicPr/>
+                  </pic:nvPicPr>
+                  <pic:blipFill>
+                    <a:blip r:embed="rId9"/>
+                    <a:stretch>
+                      <a:fillRect/>
+                    </a:stretch>
+                  </pic:blipFill>
+                  <pic:spPr>
+                    <a:xfrm>
+                      <a:off x="0" y="0"/>
+                      <a:ext cx="5342083" cy="5509737"/>
+                    </a:xfrm>
+                    <a:prstGeom prst="rect">
+                      <a:avLst/>
+                    </a:prstGeom>
+                  </pic:spPr>
+                </pic:pic>
+              </a:graphicData>
+            </a:graphic>
+          </wp:inline>
+        </w:drawing>
+      </w:r>
+    </w:p>
+    <w:p>
+      <w:pPr>
+        <w:pStyle w:val="Caption"/>
+      </w:pPr>
+      <w:bookmarkStart w:id="2" w:name="_Ref90307642"/>
+      <w:r>
+        <w:t xml:space="preserve">Figure </w:t>
+      </w:r>
+      <w:fldSimple w:instr=" SEQ Figure \* ARABIC ">
+        <w:r>
+          <w:rPr>
+            <w:noProof/>
+          </w:rPr>
+          <w:t>3</w:t>
+        </w:r>
+      </w:fldSimple>
+      <w:bookmarkEnd w:id="2"/>
+      <w:r>
+        <w:t>: Processing Classes Module</w:t>
+      </w:r>
+    </w:p>
+    <w:p>
+      <w:pPr>
+        <w:pStyle w:val="Heading1"/>
+      </w:pPr>
+      <w:r>
+        <w:t>Input/Output</w:t>
+      </w:r>
+      <w:r>
+        <w:t xml:space="preserve"> Module</w:t>
+      </w:r>
+    </w:p>
+    <w:p>
+      <w:r>
+        <w:t xml:space="preserve">The IOClasses.py contains four static methods, </w:t>
+      </w:r>
+      <w:proofErr w:type="spellStart"/>
+      <w:r>
+        <w:t>print_menu_items</w:t>
+      </w:r>
+      <w:proofErr w:type="spellEnd"/>
+      <w:r>
+        <w:t xml:space="preserve">, </w:t>
+      </w:r>
+      <w:proofErr w:type="spellStart"/>
+      <w:r>
+        <w:t>input_menu_options</w:t>
+      </w:r>
+      <w:proofErr w:type="spellEnd"/>
+      <w:r>
+        <w:t xml:space="preserve">, </w:t>
+      </w:r>
+      <w:proofErr w:type="spellStart"/>
+      <w:r>
+        <w:t>print_current_list_items</w:t>
+      </w:r>
+      <w:proofErr w:type="spellEnd"/>
+      <w:r>
+        <w:t xml:space="preserve">, and </w:t>
+      </w:r>
+      <w:proofErr w:type="spellStart"/>
+      <w:r>
+        <w:t>input_employee_data</w:t>
+      </w:r>
+      <w:proofErr w:type="spellEnd"/>
+      <w:r>
+        <w:t xml:space="preserve">.  The entire module is shown in </w:t>
       </w:r>
       <w:r>
         <w:fldChar w:fldCharType="begin"/>
       </w:r>
       <w:r>
-        <w:instrText xml:space="preserve"> REF _Ref89800140 \h </w:instrText>
-      </w:r>
-      <w:r>
-        <w:instrText xml:space="preserve"> \* MERGEFORMAT </w:instrText>
+        <w:instrText xml:space="preserve"> REF _Ref90307895 \h </w:instrText>
       </w:r>
       <w:r>
         <w:fldChar w:fldCharType="separate"/>
@@ -815,16 +727,431 @@
         <w:rPr>
           <w:noProof/>
         </w:rPr>
-        <w:t>18</w:t>
+        <w:t>4</w:t>
       </w:r>
       <w:r>
         <w:fldChar w:fldCharType="end"/>
       </w:r>
       <w:r>
+        <w:t xml:space="preserve"> with documentation strings hidden for clarity.  The </w:t>
+      </w:r>
+      <w:proofErr w:type="spellStart"/>
+      <w:r>
+        <w:t>print_meu_items</w:t>
+      </w:r>
+      <w:proofErr w:type="spellEnd"/>
+      <w:r>
+        <w:t xml:space="preserve"> is used to repeatedly print the list of menu options to the user.  The </w:t>
+      </w:r>
+      <w:proofErr w:type="spellStart"/>
+      <w:r>
+        <w:t>input_menu_options</w:t>
+      </w:r>
+      <w:proofErr w:type="spellEnd"/>
+      <w:r>
+        <w:t xml:space="preserve"> method is used to gather the user input on the menu item they would like to use.  The </w:t>
+      </w:r>
+      <w:proofErr w:type="spellStart"/>
+      <w:r>
+        <w:t>print_current_list_items</w:t>
+      </w:r>
+      <w:proofErr w:type="spellEnd"/>
+      <w:r>
+        <w:t xml:space="preserve"> method is used to print all of the current data in the </w:t>
+      </w:r>
+      <w:r>
+        <w:t xml:space="preserve">data list to the screen.  The </w:t>
+      </w:r>
+      <w:proofErr w:type="spellStart"/>
+      <w:r>
+        <w:t>input_employee_data</w:t>
+      </w:r>
+      <w:proofErr w:type="spellEnd"/>
+      <w:r>
+        <w:t xml:space="preserve"> method allows additional employee data to be added to the list of objects.  This method calls the DataClases.py module to define a new employee object.</w:t>
+      </w:r>
+    </w:p>
+    <w:p>
+      <w:pPr>
+        <w:keepNext/>
+      </w:pPr>
+      <w:r>
+        <w:lastRenderedPageBreak/>
+        <w:drawing>
+          <wp:inline distT="0" distB="0" distL="0" distR="0" wp14:anchorId="09AD63B9" wp14:editId="4C845CA9">
+            <wp:extent cx="4587638" cy="6363251"/>
+            <wp:effectExtent l="0" t="0" r="3810" b="0"/>
+            <wp:docPr id="4" name="Picture 4"/>
+            <wp:cNvGraphicFramePr>
+              <a:graphicFrameLocks xmlns:a="http://schemas.openxmlformats.org/drawingml/2006/main" noChangeAspect="1"/>
+            </wp:cNvGraphicFramePr>
+            <a:graphic xmlns:a="http://schemas.openxmlformats.org/drawingml/2006/main">
+              <a:graphicData uri="http://schemas.openxmlformats.org/drawingml/2006/picture">
+                <pic:pic xmlns:pic="http://schemas.openxmlformats.org/drawingml/2006/picture">
+                  <pic:nvPicPr>
+                    <pic:cNvPr id="1" name=""/>
+                    <pic:cNvPicPr/>
+                  </pic:nvPicPr>
+                  <pic:blipFill>
+                    <a:blip r:embed="rId10"/>
+                    <a:stretch>
+                      <a:fillRect/>
+                    </a:stretch>
+                  </pic:blipFill>
+                  <pic:spPr>
+                    <a:xfrm>
+                      <a:off x="0" y="0"/>
+                      <a:ext cx="4587638" cy="6363251"/>
+                    </a:xfrm>
+                    <a:prstGeom prst="rect">
+                      <a:avLst/>
+                    </a:prstGeom>
+                  </pic:spPr>
+                </pic:pic>
+              </a:graphicData>
+            </a:graphic>
+          </wp:inline>
+        </w:drawing>
+      </w:r>
+    </w:p>
+    <w:p>
+      <w:pPr>
+        <w:pStyle w:val="Caption"/>
+      </w:pPr>
+      <w:bookmarkStart w:id="3" w:name="_Ref90307895"/>
+      <w:r>
+        <w:t xml:space="preserve">Figure </w:t>
+      </w:r>
+      <w:fldSimple w:instr=" SEQ Figure \* ARABIC ">
+        <w:r>
+          <w:rPr>
+            <w:noProof/>
+          </w:rPr>
+          <w:t>4</w:t>
+        </w:r>
+      </w:fldSimple>
+      <w:bookmarkEnd w:id="3"/>
+      <w:r>
+        <w:t xml:space="preserve">: </w:t>
+      </w:r>
+      <w:proofErr w:type="spellStart"/>
+      <w:r>
+        <w:t>IOClasses</w:t>
+      </w:r>
+      <w:proofErr w:type="spellEnd"/>
+      <w:r>
+        <w:t xml:space="preserve"> Module</w:t>
+      </w:r>
+    </w:p>
+    <w:p>
+      <w:pPr>
+        <w:pStyle w:val="Heading1"/>
+      </w:pPr>
+      <w:r>
+        <w:t>Main Body of Script</w:t>
+      </w:r>
+    </w:p>
+    <w:p>
+      <w:r>
+        <w:t xml:space="preserve">Before the main script is run the previous modules are imported, see </w:t>
+      </w:r>
+      <w:r>
         <w:fldChar w:fldCharType="begin"/>
       </w:r>
       <w:r>
-        <w:instrText xml:space="preserve"> REF _Ref88591518 \h </w:instrText>
+        <w:instrText xml:space="preserve"> REF _Ref90308309 \h </w:instrText>
+      </w:r>
+      <w:r>
+        <w:fldChar w:fldCharType="separate"/>
+      </w:r>
+      <w:r>
+        <w:t xml:space="preserve">Figure </w:t>
+      </w:r>
+      <w:r>
+        <w:rPr>
+          <w:noProof/>
+        </w:rPr>
+        <w:t>5</w:t>
+      </w:r>
+      <w:r>
+        <w:fldChar w:fldCharType="end"/>
+      </w:r>
+      <w:r>
+        <w:t xml:space="preserve">.  The modules are imported on lines 11-13 with given aliases.  Global variables to be used through the main script are defined on lines 18 and 19.  The Main.py script is shown in </w:t>
+      </w:r>
+      <w:r>
+        <w:fldChar w:fldCharType="begin"/>
+      </w:r>
+      <w:r>
+        <w:instrText xml:space="preserve"> REF _Ref90308141 \h </w:instrText>
+      </w:r>
+      <w:r>
+        <w:fldChar w:fldCharType="separate"/>
+      </w:r>
+      <w:r>
+        <w:t xml:space="preserve">Figure </w:t>
+      </w:r>
+      <w:r>
+        <w:rPr>
+          <w:noProof/>
+        </w:rPr>
+        <w:t>6</w:t>
+      </w:r>
+      <w:r>
+        <w:fldChar w:fldCharType="end"/>
+      </w:r>
+      <w:r>
+        <w:t>.  First the data is read in line by line from the file ‘EmployeeData.txt’ and printed to the screen this is completed using the code in lines 23-27.</w:t>
+      </w:r>
+    </w:p>
+    <w:p>
+      <w:r>
+        <w:t xml:space="preserve">Next the menu system is printed to the screen in line 30 and ask the user for their input on line 31.  If </w:t>
+      </w:r>
+      <w:r>
+        <w:t>the user</w:t>
+      </w:r>
+      <w:r>
+        <w:t xml:space="preserve"> choice is 1, the current list of items is pr</w:t>
+      </w:r>
+      <w:r>
+        <w:t>inted to the screen (line 34).</w:t>
+      </w:r>
+    </w:p>
+    <w:p>
+      <w:r>
+        <w:lastRenderedPageBreak/>
+        <w:t xml:space="preserve">If </w:t>
+      </w:r>
+      <w:r>
+        <w:t>the user</w:t>
+      </w:r>
+      <w:r>
+        <w:t xml:space="preserve"> choice is 2, the code in lines 3</w:t>
+      </w:r>
+      <w:r>
+        <w:t>6-52</w:t>
+      </w:r>
+      <w:r>
+        <w:t xml:space="preserve"> executes.  Here a new employee</w:t>
+      </w:r>
+      <w:r>
+        <w:t xml:space="preserve"> is defined within a try/except block.  The try/except block is set up to handle errors when a new employee ID entered already exist in the list of data.  The try/except block also handles exceptions raised from the Person and Employee class.  If the user tries to enter a string for employee ID or integers for a first or last name an exception is raised and the user will have to input correct data.</w:t>
+      </w:r>
+    </w:p>
+    <w:p>
+      <w:r>
+        <w:t xml:space="preserve">If the user choice is 3, the code on line 55 executes and the data is saved to the file ‘EmployeeData.txt’.  A message is then printed to the screen.  </w:t>
+      </w:r>
+    </w:p>
+    <w:p>
+      <w:r>
+        <w:t>If the user choice is 4, the message on line 59 is printed to the screen and the program exits.</w:t>
+      </w:r>
+    </w:p>
+    <w:p>
+      <w:pPr>
+        <w:keepNext/>
+      </w:pPr>
+      <w:r>
+        <w:drawing>
+          <wp:inline distT="0" distB="0" distL="0" distR="0" wp14:anchorId="1F5F5DCA" wp14:editId="4ACEDC4E">
+            <wp:extent cx="4580017" cy="1546994"/>
+            <wp:effectExtent l="0" t="0" r="0" b="0"/>
+            <wp:docPr id="6" name="Picture 6"/>
+            <wp:cNvGraphicFramePr>
+              <a:graphicFrameLocks xmlns:a="http://schemas.openxmlformats.org/drawingml/2006/main" noChangeAspect="1"/>
+            </wp:cNvGraphicFramePr>
+            <a:graphic xmlns:a="http://schemas.openxmlformats.org/drawingml/2006/main">
+              <a:graphicData uri="http://schemas.openxmlformats.org/drawingml/2006/picture">
+                <pic:pic xmlns:pic="http://schemas.openxmlformats.org/drawingml/2006/picture">
+                  <pic:nvPicPr>
+                    <pic:cNvPr id="1" name=""/>
+                    <pic:cNvPicPr/>
+                  </pic:nvPicPr>
+                  <pic:blipFill>
+                    <a:blip r:embed="rId11"/>
+                    <a:stretch>
+                      <a:fillRect/>
+                    </a:stretch>
+                  </pic:blipFill>
+                  <pic:spPr>
+                    <a:xfrm>
+                      <a:off x="0" y="0"/>
+                      <a:ext cx="4580017" cy="1546994"/>
+                    </a:xfrm>
+                    <a:prstGeom prst="rect">
+                      <a:avLst/>
+                    </a:prstGeom>
+                  </pic:spPr>
+                </pic:pic>
+              </a:graphicData>
+            </a:graphic>
+          </wp:inline>
+        </w:drawing>
+      </w:r>
+    </w:p>
+    <w:p>
+      <w:pPr>
+        <w:pStyle w:val="Caption"/>
+      </w:pPr>
+      <w:bookmarkStart w:id="4" w:name="_Ref90308309"/>
+      <w:r>
+        <w:t xml:space="preserve">Figure </w:t>
+      </w:r>
+      <w:fldSimple w:instr=" SEQ Figure \* ARABIC ">
+        <w:r>
+          <w:rPr>
+            <w:noProof/>
+          </w:rPr>
+          <w:t>5</w:t>
+        </w:r>
+      </w:fldSimple>
+      <w:bookmarkEnd w:id="4"/>
+      <w:r>
+        <w:t>: Import Module and Global Variables</w:t>
+      </w:r>
+    </w:p>
+    <w:p>
+      <w:pPr>
+        <w:pStyle w:val="Caption"/>
+        <w:keepNext/>
+      </w:pPr>
+      <w:r>
+        <w:lastRenderedPageBreak/>
+        <w:drawing>
+          <wp:inline distT="0" distB="0" distL="0" distR="0" wp14:anchorId="63130FBB" wp14:editId="77FC8AF7">
+            <wp:extent cx="5349704" cy="6104149"/>
+            <wp:effectExtent l="0" t="0" r="3810" b="0"/>
+            <wp:docPr id="7" name="Picture 7"/>
+            <wp:cNvGraphicFramePr>
+              <a:graphicFrameLocks xmlns:a="http://schemas.openxmlformats.org/drawingml/2006/main" noChangeAspect="1"/>
+            </wp:cNvGraphicFramePr>
+            <a:graphic xmlns:a="http://schemas.openxmlformats.org/drawingml/2006/main">
+              <a:graphicData uri="http://schemas.openxmlformats.org/drawingml/2006/picture">
+                <pic:pic xmlns:pic="http://schemas.openxmlformats.org/drawingml/2006/picture">
+                  <pic:nvPicPr>
+                    <pic:cNvPr id="1" name=""/>
+                    <pic:cNvPicPr/>
+                  </pic:nvPicPr>
+                  <pic:blipFill>
+                    <a:blip r:embed="rId12"/>
+                    <a:stretch>
+                      <a:fillRect/>
+                    </a:stretch>
+                  </pic:blipFill>
+                  <pic:spPr>
+                    <a:xfrm>
+                      <a:off x="0" y="0"/>
+                      <a:ext cx="5349704" cy="6104149"/>
+                    </a:xfrm>
+                    <a:prstGeom prst="rect">
+                      <a:avLst/>
+                    </a:prstGeom>
+                  </pic:spPr>
+                </pic:pic>
+              </a:graphicData>
+            </a:graphic>
+          </wp:inline>
+        </w:drawing>
+      </w:r>
+    </w:p>
+    <w:p>
+      <w:pPr>
+        <w:pStyle w:val="Caption"/>
+        <w:rPr>
+          <w:i w:val="0"/>
+        </w:rPr>
+      </w:pPr>
+      <w:bookmarkStart w:id="5" w:name="_Ref90308141"/>
+      <w:r>
+        <w:t xml:space="preserve">Figure </w:t>
+      </w:r>
+      <w:fldSimple w:instr=" SEQ Figure \* ARABIC ">
+        <w:r>
+          <w:rPr>
+            <w:noProof/>
+          </w:rPr>
+          <w:t>6</w:t>
+        </w:r>
+      </w:fldSimple>
+      <w:bookmarkEnd w:id="5"/>
+      <w:r>
+        <w:t>: Main Script</w:t>
+      </w:r>
+    </w:p>
+    <w:p>
+      <w:pPr>
+        <w:pStyle w:val="Heading1"/>
+      </w:pPr>
+      <w:r>
+        <w:t>Code Testing</w:t>
+      </w:r>
+    </w:p>
+    <w:p>
+      <w:r>
+        <w:t>The code was tested both in the PyCharm environment and the Command Window</w:t>
+      </w:r>
+      <w:r>
+        <w:t xml:space="preserve"> (CMD)</w:t>
+      </w:r>
+      <w:r>
+        <w:t xml:space="preserve">.  See the </w:t>
+      </w:r>
+      <w:r>
+        <w:t>respective sections for example of code execution.</w:t>
+      </w:r>
+    </w:p>
+    <w:p>
+      <w:pPr>
+        <w:pStyle w:val="Heading2"/>
+      </w:pPr>
+      <w:r>
+        <w:t>PyCharm</w:t>
+      </w:r>
+    </w:p>
+    <w:p>
+      <w:r>
+        <w:t>The PyCharm execution of ‘</w:t>
+      </w:r>
+      <w:r>
+        <w:t>Main</w:t>
+      </w:r>
+      <w:r>
+        <w:t xml:space="preserve">.py’ </w:t>
+      </w:r>
+      <w:r>
+        <w:t>is shown in</w:t>
+      </w:r>
+      <w:r>
+        <w:t xml:space="preserve"> </w:t>
+      </w:r>
+      <w:r>
+        <w:fldChar w:fldCharType="begin"/>
+      </w:r>
+      <w:r>
+        <w:instrText xml:space="preserve"> REF _Ref90309626 \h </w:instrText>
+      </w:r>
+      <w:r>
+        <w:fldChar w:fldCharType="separate"/>
+      </w:r>
+      <w:r>
+        <w:t xml:space="preserve">Figure </w:t>
+      </w:r>
+      <w:r>
+        <w:rPr>
+          <w:noProof/>
+        </w:rPr>
+        <w:t>7</w:t>
+      </w:r>
+      <w:r>
+        <w:fldChar w:fldCharType="end"/>
+      </w:r>
+      <w:r>
+        <w:fldChar w:fldCharType="begin"/>
+      </w:r>
+      <w:r>
+        <w:instrText xml:space="preserve"> REF _Ref88591495 \h </w:instrText>
       </w:r>
       <w:r>
         <w:instrText xml:space="preserve"> \* MERGEFORMAT </w:instrText>
@@ -833,25 +1160,671 @@
         <w:fldChar w:fldCharType="end"/>
       </w:r>
       <w:r>
-        <w:t xml:space="preserve">.  Note the data read into and out of the program are saved in </w:t>
-      </w:r>
-      <w:r>
-        <w:t>products</w:t>
-      </w:r>
-      <w:r>
-        <w:t xml:space="preserve">.txt, I renamed the files </w:t>
-      </w:r>
-      <w:r>
-        <w:t>products</w:t>
-      </w:r>
-      <w:r>
-        <w:t xml:space="preserve">_before.txt and </w:t>
-      </w:r>
-      <w:r>
-        <w:t>products</w:t>
-      </w:r>
-      <w:r>
-        <w:t>_afterCMD.txt for comparison purposes only.</w:t>
+        <w:t>.  The text file</w:t>
+      </w:r>
+      <w:r>
+        <w:t xml:space="preserve"> </w:t>
+      </w:r>
+      <w:r>
+        <w:t>‘EmployeeData.txt’</w:t>
+      </w:r>
+      <w:r>
+        <w:t xml:space="preserve"> </w:t>
+      </w:r>
+      <w:r>
+        <w:t xml:space="preserve">after code execution </w:t>
+      </w:r>
+      <w:r>
+        <w:t>is</w:t>
+      </w:r>
+      <w:r>
+        <w:t xml:space="preserve"> shown in</w:t>
+      </w:r>
+      <w:r>
+        <w:t xml:space="preserve"> </w:t>
+      </w:r>
+      <w:r>
+        <w:fldChar w:fldCharType="begin"/>
+      </w:r>
+      <w:r>
+        <w:instrText xml:space="preserve"> REF _Ref90309630 \h </w:instrText>
+      </w:r>
+      <w:r>
+        <w:fldChar w:fldCharType="separate"/>
+      </w:r>
+      <w:r>
+        <w:t xml:space="preserve">Figure </w:t>
+      </w:r>
+      <w:r>
+        <w:rPr>
+          <w:noProof/>
+        </w:rPr>
+        <w:t>8</w:t>
+      </w:r>
+      <w:r>
+        <w:fldChar w:fldCharType="end"/>
+      </w:r>
+      <w:r>
+        <w:fldChar w:fldCharType="begin"/>
+      </w:r>
+      <w:r>
+        <w:instrText xml:space="preserve"> REF _Ref88591499 \h </w:instrText>
+      </w:r>
+      <w:r>
+        <w:instrText xml:space="preserve"> \* MERGEFORMAT </w:instrText>
+      </w:r>
+      <w:r>
+        <w:fldChar w:fldCharType="end"/>
+      </w:r>
+      <w:r>
+        <w:t>.</w:t>
+      </w:r>
+    </w:p>
+    <w:p>
+      <w:pPr>
+        <w:spacing w:line="240" w:lineRule="auto"/>
+        <w:contextualSpacing/>
+      </w:pPr>
+      <w:r>
+        <w:lastRenderedPageBreak/>
+        <w:drawing>
+          <wp:inline distT="0" distB="0" distL="0" distR="0" wp14:anchorId="1203740B" wp14:editId="221B0797">
+            <wp:extent cx="5403048" cy="3734124"/>
+            <wp:effectExtent l="0" t="0" r="7620" b="0"/>
+            <wp:docPr id="8" name="Picture 8"/>
+            <wp:cNvGraphicFramePr>
+              <a:graphicFrameLocks xmlns:a="http://schemas.openxmlformats.org/drawingml/2006/main" noChangeAspect="1"/>
+            </wp:cNvGraphicFramePr>
+            <a:graphic xmlns:a="http://schemas.openxmlformats.org/drawingml/2006/main">
+              <a:graphicData uri="http://schemas.openxmlformats.org/drawingml/2006/picture">
+                <pic:pic xmlns:pic="http://schemas.openxmlformats.org/drawingml/2006/picture">
+                  <pic:nvPicPr>
+                    <pic:cNvPr id="1" name=""/>
+                    <pic:cNvPicPr/>
+                  </pic:nvPicPr>
+                  <pic:blipFill>
+                    <a:blip r:embed="rId13"/>
+                    <a:stretch>
+                      <a:fillRect/>
+                    </a:stretch>
+                  </pic:blipFill>
+                  <pic:spPr>
+                    <a:xfrm>
+                      <a:off x="0" y="0"/>
+                      <a:ext cx="5403048" cy="3734124"/>
+                    </a:xfrm>
+                    <a:prstGeom prst="rect">
+                      <a:avLst/>
+                    </a:prstGeom>
+                  </pic:spPr>
+                </pic:pic>
+              </a:graphicData>
+            </a:graphic>
+          </wp:inline>
+        </w:drawing>
+      </w:r>
+    </w:p>
+    <w:p>
+      <w:pPr>
+        <w:spacing w:line="240" w:lineRule="auto"/>
+        <w:contextualSpacing/>
+      </w:pPr>
+      <w:r>
+        <w:drawing>
+          <wp:inline distT="0" distB="0" distL="0" distR="0" wp14:anchorId="0EF18715" wp14:editId="10B561B5">
+            <wp:extent cx="4557155" cy="3398815"/>
+            <wp:effectExtent l="0" t="0" r="0" b="0"/>
+            <wp:docPr id="9" name="Picture 9"/>
+            <wp:cNvGraphicFramePr>
+              <a:graphicFrameLocks xmlns:a="http://schemas.openxmlformats.org/drawingml/2006/main" noChangeAspect="1"/>
+            </wp:cNvGraphicFramePr>
+            <a:graphic xmlns:a="http://schemas.openxmlformats.org/drawingml/2006/main">
+              <a:graphicData uri="http://schemas.openxmlformats.org/drawingml/2006/picture">
+                <pic:pic xmlns:pic="http://schemas.openxmlformats.org/drawingml/2006/picture">
+                  <pic:nvPicPr>
+                    <pic:cNvPr id="1" name=""/>
+                    <pic:cNvPicPr/>
+                  </pic:nvPicPr>
+                  <pic:blipFill>
+                    <a:blip r:embed="rId14"/>
+                    <a:stretch>
+                      <a:fillRect/>
+                    </a:stretch>
+                  </pic:blipFill>
+                  <pic:spPr>
+                    <a:xfrm>
+                      <a:off x="0" y="0"/>
+                      <a:ext cx="4557155" cy="3398815"/>
+                    </a:xfrm>
+                    <a:prstGeom prst="rect">
+                      <a:avLst/>
+                    </a:prstGeom>
+                  </pic:spPr>
+                </pic:pic>
+              </a:graphicData>
+            </a:graphic>
+          </wp:inline>
+        </w:drawing>
+      </w:r>
+    </w:p>
+    <w:p>
+      <w:pPr>
+        <w:spacing w:line="240" w:lineRule="auto"/>
+        <w:contextualSpacing/>
+      </w:pPr>
+      <w:r>
+        <w:lastRenderedPageBreak/>
+        <w:drawing>
+          <wp:inline distT="0" distB="0" distL="0" distR="0" wp14:anchorId="50D3D896" wp14:editId="6EF084BD">
+            <wp:extent cx="4404742" cy="1425063"/>
+            <wp:effectExtent l="0" t="0" r="0" b="3810"/>
+            <wp:docPr id="10" name="Picture 10"/>
+            <wp:cNvGraphicFramePr>
+              <a:graphicFrameLocks xmlns:a="http://schemas.openxmlformats.org/drawingml/2006/main" noChangeAspect="1"/>
+            </wp:cNvGraphicFramePr>
+            <a:graphic xmlns:a="http://schemas.openxmlformats.org/drawingml/2006/main">
+              <a:graphicData uri="http://schemas.openxmlformats.org/drawingml/2006/picture">
+                <pic:pic xmlns:pic="http://schemas.openxmlformats.org/drawingml/2006/picture">
+                  <pic:nvPicPr>
+                    <pic:cNvPr id="1" name=""/>
+                    <pic:cNvPicPr/>
+                  </pic:nvPicPr>
+                  <pic:blipFill>
+                    <a:blip r:embed="rId15"/>
+                    <a:stretch>
+                      <a:fillRect/>
+                    </a:stretch>
+                  </pic:blipFill>
+                  <pic:spPr>
+                    <a:xfrm>
+                      <a:off x="0" y="0"/>
+                      <a:ext cx="4404742" cy="1425063"/>
+                    </a:xfrm>
+                    <a:prstGeom prst="rect">
+                      <a:avLst/>
+                    </a:prstGeom>
+                  </pic:spPr>
+                </pic:pic>
+              </a:graphicData>
+            </a:graphic>
+          </wp:inline>
+        </w:drawing>
+      </w:r>
+    </w:p>
+    <w:p>
+      <w:pPr>
+        <w:keepNext/>
+      </w:pPr>
+      <w:r>
+        <w:drawing>
+          <wp:inline distT="0" distB="0" distL="0" distR="0" wp14:anchorId="31D317AB" wp14:editId="35DB7E4D">
+            <wp:extent cx="4549534" cy="2781541"/>
+            <wp:effectExtent l="0" t="0" r="3810" b="0"/>
+            <wp:docPr id="11" name="Picture 11"/>
+            <wp:cNvGraphicFramePr>
+              <a:graphicFrameLocks xmlns:a="http://schemas.openxmlformats.org/drawingml/2006/main" noChangeAspect="1"/>
+            </wp:cNvGraphicFramePr>
+            <a:graphic xmlns:a="http://schemas.openxmlformats.org/drawingml/2006/main">
+              <a:graphicData uri="http://schemas.openxmlformats.org/drawingml/2006/picture">
+                <pic:pic xmlns:pic="http://schemas.openxmlformats.org/drawingml/2006/picture">
+                  <pic:nvPicPr>
+                    <pic:cNvPr id="1" name=""/>
+                    <pic:cNvPicPr/>
+                  </pic:nvPicPr>
+                  <pic:blipFill>
+                    <a:blip r:embed="rId16"/>
+                    <a:stretch>
+                      <a:fillRect/>
+                    </a:stretch>
+                  </pic:blipFill>
+                  <pic:spPr>
+                    <a:xfrm>
+                      <a:off x="0" y="0"/>
+                      <a:ext cx="4549534" cy="2781541"/>
+                    </a:xfrm>
+                    <a:prstGeom prst="rect">
+                      <a:avLst/>
+                    </a:prstGeom>
+                  </pic:spPr>
+                </pic:pic>
+              </a:graphicData>
+            </a:graphic>
+          </wp:inline>
+        </w:drawing>
+      </w:r>
+    </w:p>
+    <w:p>
+      <w:pPr>
+        <w:pStyle w:val="Caption"/>
+      </w:pPr>
+      <w:bookmarkStart w:id="6" w:name="_Ref90309626"/>
+      <w:r>
+        <w:t xml:space="preserve">Figure </w:t>
+      </w:r>
+      <w:fldSimple w:instr=" SEQ Figure \* ARABIC ">
+        <w:r>
+          <w:rPr>
+            <w:noProof/>
+          </w:rPr>
+          <w:t>7</w:t>
+        </w:r>
+      </w:fldSimple>
+      <w:bookmarkEnd w:id="6"/>
+      <w:r>
+        <w:t>: PyCharm Code Execution</w:t>
+      </w:r>
+    </w:p>
+    <w:p>
+      <w:pPr>
+        <w:keepNext/>
+      </w:pPr>
+      <w:r>
+        <w:drawing>
+          <wp:inline distT="0" distB="0" distL="0" distR="0" wp14:anchorId="129EEF75" wp14:editId="304DDDBD">
+            <wp:extent cx="2499577" cy="1059272"/>
+            <wp:effectExtent l="0" t="0" r="0" b="7620"/>
+            <wp:docPr id="12" name="Picture 12"/>
+            <wp:cNvGraphicFramePr>
+              <a:graphicFrameLocks xmlns:a="http://schemas.openxmlformats.org/drawingml/2006/main" noChangeAspect="1"/>
+            </wp:cNvGraphicFramePr>
+            <a:graphic xmlns:a="http://schemas.openxmlformats.org/drawingml/2006/main">
+              <a:graphicData uri="http://schemas.openxmlformats.org/drawingml/2006/picture">
+                <pic:pic xmlns:pic="http://schemas.openxmlformats.org/drawingml/2006/picture">
+                  <pic:nvPicPr>
+                    <pic:cNvPr id="1" name=""/>
+                    <pic:cNvPicPr/>
+                  </pic:nvPicPr>
+                  <pic:blipFill>
+                    <a:blip r:embed="rId17"/>
+                    <a:stretch>
+                      <a:fillRect/>
+                    </a:stretch>
+                  </pic:blipFill>
+                  <pic:spPr>
+                    <a:xfrm>
+                      <a:off x="0" y="0"/>
+                      <a:ext cx="2499577" cy="1059272"/>
+                    </a:xfrm>
+                    <a:prstGeom prst="rect">
+                      <a:avLst/>
+                    </a:prstGeom>
+                  </pic:spPr>
+                </pic:pic>
+              </a:graphicData>
+            </a:graphic>
+          </wp:inline>
+        </w:drawing>
+      </w:r>
+    </w:p>
+    <w:p>
+      <w:pPr>
+        <w:pStyle w:val="Caption"/>
+      </w:pPr>
+      <w:bookmarkStart w:id="7" w:name="_Ref90309630"/>
+      <w:r>
+        <w:t xml:space="preserve">Figure </w:t>
+      </w:r>
+      <w:fldSimple w:instr=" SEQ Figure \* ARABIC ">
+        <w:r>
+          <w:rPr>
+            <w:noProof/>
+          </w:rPr>
+          <w:t>8</w:t>
+        </w:r>
+      </w:fldSimple>
+      <w:bookmarkEnd w:id="7"/>
+      <w:r>
+        <w:t xml:space="preserve">: EmployeeData.txt </w:t>
+      </w:r>
+      <w:proofErr w:type="gramStart"/>
+      <w:r>
+        <w:t>After</w:t>
+      </w:r>
+      <w:proofErr w:type="gramEnd"/>
+      <w:r>
+        <w:t xml:space="preserve"> PyCharm Execution</w:t>
+      </w:r>
+    </w:p>
+    <w:p>
+      <w:pPr>
+        <w:pStyle w:val="Heading2"/>
+      </w:pPr>
+      <w:r>
+        <w:t>Command Window</w:t>
+      </w:r>
+    </w:p>
+    <w:p>
+      <w:r>
+        <w:t xml:space="preserve">The </w:t>
+      </w:r>
+      <w:r>
+        <w:t>Command Window</w:t>
+      </w:r>
+      <w:r>
+        <w:t xml:space="preserve"> execution of ‘</w:t>
+      </w:r>
+      <w:r>
+        <w:t>Main</w:t>
+      </w:r>
+      <w:r>
+        <w:t xml:space="preserve">.py’ is shown in </w:t>
+      </w:r>
+      <w:r>
+        <w:fldChar w:fldCharType="begin"/>
+      </w:r>
+      <w:r>
+        <w:instrText xml:space="preserve"> REF _Ref90310036 \h </w:instrText>
+      </w:r>
+      <w:r>
+        <w:fldChar w:fldCharType="separate"/>
+      </w:r>
+      <w:r>
+        <w:t xml:space="preserve">Figure </w:t>
+      </w:r>
+      <w:r>
+        <w:rPr>
+          <w:noProof/>
+        </w:rPr>
+        <w:t>9</w:t>
+      </w:r>
+      <w:r>
+        <w:fldChar w:fldCharType="end"/>
+      </w:r>
+      <w:r>
+        <w:fldChar w:fldCharType="begin"/>
+      </w:r>
+      <w:r>
+        <w:instrText xml:space="preserve"> REF _Ref88591495 \h  \* MERGEFORMAT </w:instrText>
+      </w:r>
+      <w:r>
+        <w:fldChar w:fldCharType="end"/>
+      </w:r>
+      <w:r>
+        <w:t xml:space="preserve">.  The text file </w:t>
+      </w:r>
+      <w:r>
+        <w:t>‘EmployeeData.txt’</w:t>
+      </w:r>
+      <w:r>
+        <w:t xml:space="preserve"> after code execution </w:t>
+      </w:r>
+      <w:r>
+        <w:t>is</w:t>
+      </w:r>
+      <w:r>
+        <w:t xml:space="preserve"> shown in </w:t>
+      </w:r>
+      <w:r>
+        <w:fldChar w:fldCharType="begin"/>
+      </w:r>
+      <w:r>
+        <w:instrText xml:space="preserve"> REF _Ref90310040 \h </w:instrText>
+      </w:r>
+      <w:r>
+        <w:fldChar w:fldCharType="separate"/>
+      </w:r>
+      <w:r>
+        <w:t xml:space="preserve">Figure </w:t>
+      </w:r>
+      <w:r>
+        <w:rPr>
+          <w:noProof/>
+        </w:rPr>
+        <w:t>10</w:t>
+      </w:r>
+      <w:r>
+        <w:fldChar w:fldCharType="end"/>
+      </w:r>
+      <w:r>
+        <w:fldChar w:fldCharType="begin"/>
+      </w:r>
+      <w:r>
+        <w:instrText xml:space="preserve"> REF _Ref88591499 \h  \* MERGEFORMAT </w:instrText>
+      </w:r>
+      <w:r>
+        <w:fldChar w:fldCharType="end"/>
+      </w:r>
+      <w:r>
+        <w:t>.</w:t>
+      </w:r>
+      <w:bookmarkStart w:id="8" w:name="_GoBack"/>
+      <w:bookmarkEnd w:id="8"/>
+    </w:p>
+    <w:p>
+      <w:pPr>
+        <w:spacing w:line="240" w:lineRule="auto"/>
+        <w:contextualSpacing/>
+      </w:pPr>
+      <w:r>
+        <w:lastRenderedPageBreak/>
+        <w:drawing>
+          <wp:inline distT="0" distB="0" distL="0" distR="0" wp14:anchorId="29B023FB" wp14:editId="0FB0520E">
+            <wp:extent cx="4282811" cy="3856054"/>
+            <wp:effectExtent l="0" t="0" r="3810" b="0"/>
+            <wp:docPr id="13" name="Picture 13"/>
+            <wp:cNvGraphicFramePr>
+              <a:graphicFrameLocks xmlns:a="http://schemas.openxmlformats.org/drawingml/2006/main" noChangeAspect="1"/>
+            </wp:cNvGraphicFramePr>
+            <a:graphic xmlns:a="http://schemas.openxmlformats.org/drawingml/2006/main">
+              <a:graphicData uri="http://schemas.openxmlformats.org/drawingml/2006/picture">
+                <pic:pic xmlns:pic="http://schemas.openxmlformats.org/drawingml/2006/picture">
+                  <pic:nvPicPr>
+                    <pic:cNvPr id="1" name=""/>
+                    <pic:cNvPicPr/>
+                  </pic:nvPicPr>
+                  <pic:blipFill>
+                    <a:blip r:embed="rId18"/>
+                    <a:stretch>
+                      <a:fillRect/>
+                    </a:stretch>
+                  </pic:blipFill>
+                  <pic:spPr>
+                    <a:xfrm>
+                      <a:off x="0" y="0"/>
+                      <a:ext cx="4282811" cy="3856054"/>
+                    </a:xfrm>
+                    <a:prstGeom prst="rect">
+                      <a:avLst/>
+                    </a:prstGeom>
+                  </pic:spPr>
+                </pic:pic>
+              </a:graphicData>
+            </a:graphic>
+          </wp:inline>
+        </w:drawing>
+      </w:r>
+    </w:p>
+    <w:p>
+      <w:pPr>
+        <w:spacing w:line="240" w:lineRule="auto"/>
+        <w:contextualSpacing/>
+      </w:pPr>
+      <w:r>
+        <w:drawing>
+          <wp:inline distT="0" distB="0" distL="0" distR="0" wp14:anchorId="636624ED" wp14:editId="7D72E686">
+            <wp:extent cx="4077053" cy="4191363"/>
+            <wp:effectExtent l="0" t="0" r="0" b="0"/>
+            <wp:docPr id="14" name="Picture 14"/>
+            <wp:cNvGraphicFramePr>
+              <a:graphicFrameLocks xmlns:a="http://schemas.openxmlformats.org/drawingml/2006/main" noChangeAspect="1"/>
+            </wp:cNvGraphicFramePr>
+            <a:graphic xmlns:a="http://schemas.openxmlformats.org/drawingml/2006/main">
+              <a:graphicData uri="http://schemas.openxmlformats.org/drawingml/2006/picture">
+                <pic:pic xmlns:pic="http://schemas.openxmlformats.org/drawingml/2006/picture">
+                  <pic:nvPicPr>
+                    <pic:cNvPr id="1" name=""/>
+                    <pic:cNvPicPr/>
+                  </pic:nvPicPr>
+                  <pic:blipFill>
+                    <a:blip r:embed="rId19"/>
+                    <a:stretch>
+                      <a:fillRect/>
+                    </a:stretch>
+                  </pic:blipFill>
+                  <pic:spPr>
+                    <a:xfrm>
+                      <a:off x="0" y="0"/>
+                      <a:ext cx="4077053" cy="4191363"/>
+                    </a:xfrm>
+                    <a:prstGeom prst="rect">
+                      <a:avLst/>
+                    </a:prstGeom>
+                  </pic:spPr>
+                </pic:pic>
+              </a:graphicData>
+            </a:graphic>
+          </wp:inline>
+        </w:drawing>
+      </w:r>
+    </w:p>
+    <w:p>
+      <w:pPr>
+        <w:keepNext/>
+        <w:spacing w:line="240" w:lineRule="auto"/>
+        <w:contextualSpacing/>
+      </w:pPr>
+      <w:r>
+        <w:lastRenderedPageBreak/>
+        <w:drawing>
+          <wp:inline distT="0" distB="0" distL="0" distR="0" wp14:anchorId="2DF2C1D7" wp14:editId="54E5232A">
+            <wp:extent cx="3543607" cy="2812024"/>
+            <wp:effectExtent l="0" t="0" r="0" b="7620"/>
+            <wp:docPr id="15" name="Picture 15"/>
+            <wp:cNvGraphicFramePr>
+              <a:graphicFrameLocks xmlns:a="http://schemas.openxmlformats.org/drawingml/2006/main" noChangeAspect="1"/>
+            </wp:cNvGraphicFramePr>
+            <a:graphic xmlns:a="http://schemas.openxmlformats.org/drawingml/2006/main">
+              <a:graphicData uri="http://schemas.openxmlformats.org/drawingml/2006/picture">
+                <pic:pic xmlns:pic="http://schemas.openxmlformats.org/drawingml/2006/picture">
+                  <pic:nvPicPr>
+                    <pic:cNvPr id="1" name=""/>
+                    <pic:cNvPicPr/>
+                  </pic:nvPicPr>
+                  <pic:blipFill>
+                    <a:blip r:embed="rId20"/>
+                    <a:stretch>
+                      <a:fillRect/>
+                    </a:stretch>
+                  </pic:blipFill>
+                  <pic:spPr>
+                    <a:xfrm>
+                      <a:off x="0" y="0"/>
+                      <a:ext cx="3543607" cy="2812024"/>
+                    </a:xfrm>
+                    <a:prstGeom prst="rect">
+                      <a:avLst/>
+                    </a:prstGeom>
+                  </pic:spPr>
+                </pic:pic>
+              </a:graphicData>
+            </a:graphic>
+          </wp:inline>
+        </w:drawing>
+      </w:r>
+    </w:p>
+    <w:p>
+      <w:pPr>
+        <w:pStyle w:val="Caption"/>
+      </w:pPr>
+      <w:bookmarkStart w:id="9" w:name="_Ref90310036"/>
+      <w:r>
+        <w:t xml:space="preserve">Figure </w:t>
+      </w:r>
+      <w:fldSimple w:instr=" SEQ Figure \* ARABIC ">
+        <w:r>
+          <w:rPr>
+            <w:noProof/>
+          </w:rPr>
+          <w:t>9</w:t>
+        </w:r>
+      </w:fldSimple>
+      <w:bookmarkEnd w:id="9"/>
+      <w:r>
+        <w:t>: Command Window</w:t>
+      </w:r>
+      <w:r>
+        <w:t xml:space="preserve"> Code Execution</w:t>
+      </w:r>
+    </w:p>
+    <w:p/>
+    <w:p>
+      <w:pPr>
+        <w:keepNext/>
+      </w:pPr>
+      <w:r>
+        <w:drawing>
+          <wp:inline distT="0" distB="0" distL="0" distR="0" wp14:anchorId="2AC0CF06" wp14:editId="7522F7F0">
+            <wp:extent cx="1958510" cy="1257409"/>
+            <wp:effectExtent l="0" t="0" r="3810" b="0"/>
+            <wp:docPr id="16" name="Picture 16"/>
+            <wp:cNvGraphicFramePr>
+              <a:graphicFrameLocks xmlns:a="http://schemas.openxmlformats.org/drawingml/2006/main" noChangeAspect="1"/>
+            </wp:cNvGraphicFramePr>
+            <a:graphic xmlns:a="http://schemas.openxmlformats.org/drawingml/2006/main">
+              <a:graphicData uri="http://schemas.openxmlformats.org/drawingml/2006/picture">
+                <pic:pic xmlns:pic="http://schemas.openxmlformats.org/drawingml/2006/picture">
+                  <pic:nvPicPr>
+                    <pic:cNvPr id="1" name=""/>
+                    <pic:cNvPicPr/>
+                  </pic:nvPicPr>
+                  <pic:blipFill>
+                    <a:blip r:embed="rId21"/>
+                    <a:stretch>
+                      <a:fillRect/>
+                    </a:stretch>
+                  </pic:blipFill>
+                  <pic:spPr>
+                    <a:xfrm>
+                      <a:off x="0" y="0"/>
+                      <a:ext cx="1958510" cy="1257409"/>
+                    </a:xfrm>
+                    <a:prstGeom prst="rect">
+                      <a:avLst/>
+                    </a:prstGeom>
+                  </pic:spPr>
+                </pic:pic>
+              </a:graphicData>
+            </a:graphic>
+          </wp:inline>
+        </w:drawing>
+      </w:r>
+    </w:p>
+    <w:p>
+      <w:pPr>
+        <w:pStyle w:val="Caption"/>
+      </w:pPr>
+      <w:bookmarkStart w:id="10" w:name="_Ref90310040"/>
+      <w:r>
+        <w:t xml:space="preserve">Figure </w:t>
+      </w:r>
+      <w:fldSimple w:instr=" SEQ Figure \* ARABIC ">
+        <w:r>
+          <w:rPr>
+            <w:noProof/>
+          </w:rPr>
+          <w:t>10</w:t>
+        </w:r>
+      </w:fldSimple>
+      <w:bookmarkEnd w:id="10"/>
+      <w:r>
+        <w:t xml:space="preserve">: </w:t>
+      </w:r>
+      <w:r>
+        <w:t xml:space="preserve">EmployeeData.txt </w:t>
+      </w:r>
+      <w:proofErr w:type="gramStart"/>
+      <w:r>
+        <w:t>After</w:t>
+      </w:r>
+      <w:proofErr w:type="gramEnd"/>
+      <w:r>
+        <w:t xml:space="preserve"> </w:t>
+      </w:r>
+      <w:r>
+        <w:t>Command Window</w:t>
+      </w:r>
+      <w:r>
+        <w:t xml:space="preserve"> Execution</w:t>
       </w:r>
     </w:p>
     <w:p>
@@ -863,78 +1836,40 @@
       </w:r>
     </w:p>
     <w:p>
-      <w:bookmarkStart w:id="0" w:name="_GoBack"/>
-      <w:bookmarkEnd w:id="0"/>
-      <w:r>
-        <w:rPr>
-          <w:highlight w:val="red"/>
-        </w:rPr>
+      <w:r>
         <w:t xml:space="preserve">In this document an example of how to recursively display an option menu for the user to navigate was discussed.  </w:t>
       </w:r>
       <w:r>
-        <w:rPr>
-          <w:highlight w:val="red"/>
-        </w:rPr>
         <w:t xml:space="preserve">First </w:t>
       </w:r>
       <w:r>
-        <w:rPr>
-          <w:highlight w:val="red"/>
-        </w:rPr>
         <w:t xml:space="preserve">the problem statement of the example was discussed. </w:t>
       </w:r>
       <w:r>
-        <w:rPr>
-          <w:highlight w:val="red"/>
-        </w:rPr>
         <w:t xml:space="preserve"> </w:t>
       </w:r>
       <w:r>
-        <w:rPr>
-          <w:highlight w:val="red"/>
-        </w:rPr>
         <w:t>T</w:t>
       </w:r>
       <w:r>
-        <w:rPr>
-          <w:highlight w:val="red"/>
-        </w:rPr>
         <w:t xml:space="preserve">he remainder of the document explained </w:t>
       </w:r>
       <w:r>
-        <w:rPr>
-          <w:highlight w:val="red"/>
-        </w:rPr>
         <w:t>each of the concerns addressed</w:t>
       </w:r>
       <w:r>
-        <w:rPr>
-          <w:highlight w:val="red"/>
-        </w:rPr>
-        <w:t xml:space="preserve">.  </w:t>
-      </w:r>
-      <w:r>
-        <w:rPr>
-          <w:highlight w:val="red"/>
-        </w:rPr>
-        <w:t xml:space="preserve">The creation of a class and two objects were introduced in this example as well. </w:t>
-      </w:r>
-      <w:r>
-        <w:rPr>
-          <w:highlight w:val="red"/>
-        </w:rPr>
+        <w:t xml:space="preserve"> using different modules</w:t>
+      </w:r>
+      <w:r>
+        <w:t xml:space="preserve">. </w:t>
+      </w:r>
+      <w:r>
         <w:t xml:space="preserve"> F</w:t>
       </w:r>
       <w:r>
-        <w:rPr>
-          <w:highlight w:val="red"/>
-        </w:rPr>
         <w:t>inally</w:t>
       </w:r>
       <w:r>
-        <w:rPr>
-          <w:highlight w:val="red"/>
-        </w:rPr>
         <w:t xml:space="preserve"> code execution examples within PyCharm and the Windows OS command window were given.  With the addition of the skills gained from this exercise a newer python programmer can gain greater control over their code flow and make more complex programs.</w:t>
       </w:r>
     </w:p>
@@ -2011,7 +2946,7 @@
 </file>
 
 <file path=customXml/itemProps1.xml><?xml version="1.0" encoding="utf-8"?>
-<ds:datastoreItem xmlns:ds="http://schemas.openxmlformats.org/officeDocument/2006/customXml" ds:itemID="{715B0966-92DE-4E75-A296-D720976C8008}">
+<ds:datastoreItem xmlns:ds="http://schemas.openxmlformats.org/officeDocument/2006/customXml" ds:itemID="{D1BDFF8C-9072-424A-8F51-8C2B140422A2}">
   <ds:schemaRefs>
     <ds:schemaRef ds:uri="http://schemas.openxmlformats.org/officeDocument/2006/bibliography"/>
   </ds:schemaRefs>

</xml_diff>